<commit_message>
New Study 2 added
</commit_message>
<xml_diff>
--- a/AI labeling.docx
+++ b/AI labeling.docx
@@ -814,7 +814,7 @@
     </w:p>
     <w:bookmarkEnd w:id="23"/>
     <w:bookmarkEnd w:id="24"/>
-    <w:bookmarkStart w:id="27" w:name="study2"/>
+    <w:bookmarkStart w:id="33" w:name="study2"/>
     <w:p>
       <w:pPr>
         <w:pStyle w:val="Heading1"/>
@@ -828,7 +828,7 @@
         <w:pStyle w:val="FirstParagraph"/>
       </w:pPr>
       <w:r>
-        <w:t xml:space="preserve">In Study 1, we randomly assigned participants to watch different videos and found that AI labeling does not prevent people from being influenced by AI-generated content. In the next study, we allow participants to choose which video to watch. We predict that labeling a deepfake video as AI-generated will spark curiosity, making participants more likely to select it. As a result, increased exposure may backfire, drawing more attention to the content and amplifying its influence.</w:t>
+        <w:t xml:space="preserve">In Study 2, we shift our focus from influence to exposure, which is a necessary precursor to any persuasive effect. Rather than assigning content, we allow participants to choose which video to watch. This design enables us to examine whether AI labeling influences participants’ willingness to engage with the content. Specifically, we test whether labeling a deepfake as AI-generated increases or decreases viewers’ interest in watching it, thereby affecting the likelihood of exposure.</w:t>
       </w:r>
     </w:p>
     <w:bookmarkStart w:id="25" w:name="methods-1"/>
@@ -845,7 +845,7 @@
         <w:pStyle w:val="FirstParagraph"/>
       </w:pPr>
       <w:r>
-        <w:t xml:space="preserve">We used the real recorded video arguing for AI regulation and two versions of deepfake video aruging against regulation (with and without label) created in Study 1. We recuited 999 participants (</w:t>
+        <w:t xml:space="preserve">We recruited 1,545 participants (</w:t>
       </w:r>
       <m:oMath>
         <m:sSub>
@@ -869,35 +869,11 @@
         <w:t xml:space="preserve"> </w:t>
       </w:r>
       <w:r>
-        <w:t xml:space="preserve">= 47.45 years; 48.1% Male) from Prolific and asked whether they would like to watch a video in which a professor argues for AI regulation or one in which the professor argues against it. Half of the participants were assigned to the</w:t>
-      </w:r>
-      <w:r>
-        <w:t xml:space="preserve"> </w:t>
-      </w:r>
-      <w:r>
-        <w:t xml:space="preserve">“No Label”</w:t>
-      </w:r>
-      <w:r>
-        <w:t xml:space="preserve"> </w:t>
-      </w:r>
-      <w:r>
-        <w:t xml:space="preserve">condition, where they made their choice based solely on the video’s content, without knowing how it was created. The other half were in the</w:t>
-      </w:r>
-      <w:r>
-        <w:t xml:space="preserve"> </w:t>
-      </w:r>
-      <w:r>
-        <w:t xml:space="preserve">“Label”</w:t>
-      </w:r>
-      <w:r>
-        <w:t xml:space="preserve"> </w:t>
-      </w:r>
-      <w:r>
-        <w:t xml:space="preserve">condition, where they were informed that the video opposing regulation was AI-generated before making their choice. Before watching their selected video, participants were told they could earn $0.10 for each correct answer on three bonus questions about the video’s content, encouraging them to watch carefully. After viewing the video, they reported their opinions on AI regulation using the same six-item scale from Study 1, now measured on a 7-point scale ranging from strongly disagree to strongly agree. Finally, they answered the three bonus questions, and the survey concluded with basic demographic questions.</w:t>
+        <w:t xml:space="preserve">= 45.01 years; 47.7% Male) from Prolific. Participants first reported their beliefs on AI regulation using the same 6-item scale as in Study 1. We categorized them into two groups based on their responses: those who supported regulation (scores above 0) and those who opposed it (scores below 0). We randomly assigned those with score 0 into one of these groups. Participants then choose between watching a video arguing for AI regulation or one arguing against it. Indeed, the video that opposed to participants’ beliefs was AI-geenrated, and the one aligns with their beliefs was real-recorded. This setup allows us to examine the effect of AI labeling on participants’ willingness to watch a video controlling for the desire to watch content that aligns with their beliefs. Half of the participants were informed that the video that goes against their beliefs was AI-generated, creating using deepfake technology, putting the words in the professor’s mouth. Participants then watched their selected videos, and reported their opinions on AI regulation again using the same six-item scale. Finally, they answered three bonus questions related to the video’s content and provided demographic information.</w:t>
       </w:r>
     </w:p>
     <w:bookmarkEnd w:id="25"/>
-    <w:bookmarkStart w:id="26" w:name="results-1"/>
+    <w:bookmarkStart w:id="30" w:name="results-1"/>
     <w:p>
       <w:pPr>
         <w:pStyle w:val="Heading2"/>
@@ -906,12 +882,91 @@
         <w:t xml:space="preserve">Results</w:t>
       </w:r>
     </w:p>
-    <w:p>
-      <w:pPr>
-        <w:pStyle w:val="FirstParagraph"/>
-      </w:pPr>
-      <w:r>
-        <w:t xml:space="preserve">We first examine whether labeling a deepfake as AI-generated increases its appeal. When participants were unaware that the video was AI-generated, 34% chose to watch the video opposing regulation. However, when informed that the video was created using artificial intelligence, this number increased to 43%. This suggests that AI labeling makes the video more appealing, increasing its likelihood of being selected,</w:t>
+    <w:tbl>
+      <w:tblPr>
+        <w:tblStyle w:val="Table"/>
+        <w:tblW w:type="pct" w:w="5000"/>
+        <w:tblLayout w:type="fixed"/>
+        <w:tblLook w:firstRow="0" w:lastRow="0" w:firstColumn="0" w:lastColumn="0" w:noHBand="0" w:noVBand="0" w:val="0000"/>
+      </w:tblPr>
+      <w:tblGrid>
+        <w:gridCol w:w="7920"/>
+      </w:tblGrid>
+      <w:tr>
+        <w:tc>
+          <w:tcPr/>
+          <w:bookmarkStart w:id="29" w:name="fig-study2VideoChoice"/>
+          <w:p>
+            <w:pPr>
+              <w:pStyle w:val="Compact"/>
+              <w:jc w:val="center"/>
+            </w:pPr>
+            <w:r>
+              <w:drawing>
+                <wp:inline>
+                  <wp:extent cx="5334000" cy="2667000"/>
+                  <wp:effectExtent b="0" l="0" r="0" t="0"/>
+                  <wp:docPr descr="" title="" id="27" name="Picture"/>
+                  <a:graphic>
+                    <a:graphicData uri="http://schemas.openxmlformats.org/drawingml/2006/picture">
+                      <pic:pic>
+                        <pic:nvPicPr>
+                          <pic:cNvPr descr="AI-labeling_files/figure-docx/fig-study2VideoChoice-1.png" id="28" name="Picture"/>
+                          <pic:cNvPicPr>
+                            <a:picLocks noChangeArrowheads="1" noChangeAspect="1"/>
+                          </pic:cNvPicPr>
+                        </pic:nvPicPr>
+                        <pic:blipFill>
+                          <a:blip r:embed="rId26"/>
+                          <a:stretch>
+                            <a:fillRect/>
+                          </a:stretch>
+                        </pic:blipFill>
+                        <pic:spPr bwMode="auto">
+                          <a:xfrm>
+                            <a:off x="0" y="0"/>
+                            <a:ext cx="5334000" cy="2667000"/>
+                          </a:xfrm>
+                          <a:prstGeom prst="rect">
+                            <a:avLst/>
+                          </a:prstGeom>
+                          <a:noFill/>
+                          <a:ln w="9525">
+                            <a:noFill/>
+                            <a:headEnd/>
+                            <a:tailEnd/>
+                          </a:ln>
+                        </pic:spPr>
+                      </pic:pic>
+                    </a:graphicData>
+                  </a:graphic>
+                </wp:inline>
+              </w:drawing>
+            </w:r>
+          </w:p>
+          <w:p>
+            <w:pPr>
+              <w:jc w:val="center"/>
+            </w:pPr>
+            <w:pPr>
+              <w:jc w:val="start"/>
+              <w:spacing w:before="200"/>
+              <w:pStyle w:val="ImageCaption"/>
+            </w:pPr>
+            <w:r>
+              <w:t xml:space="preserve">Figure 1: Video choice in Study 2. The bar chart shows the percentage of participants who chose to watch the video that argues against their beliefs, by condition and attitude.</w:t>
+            </w:r>
+          </w:p>
+          <w:bookmarkEnd w:id="29"/>
+        </w:tc>
+      </w:tr>
+    </w:tbl>
+    <w:p>
+      <w:pPr>
+        <w:pStyle w:val="BodyText"/>
+      </w:pPr>
+      <w:r>
+        <w:t xml:space="preserve">To our most interest is how likely particiapnts were to choose the deepfake video that argued against thier beliefs. Labeling the video as AI-generated significantly decreased the likelihood of participants choosing to watch it,</w:t>
       </w:r>
       <w:r>
         <w:t xml:space="preserve"> </w:t>
@@ -931,6 +986,357 @@
         </m:sSup>
       </m:oMath>
       <w:r>
+        <w:t xml:space="preserve">(1, n = 1,545) = 11.09, p &lt; .001. Specifically, 39% of participants chose to watch the belief-opposing video when it was not labeled as AI-generated, compared to 31% when it was labeled. Participants tend to avoid content that is created using deepfake technology and more willing to receive content that is real-recorded, when the content is against their beliefs.</w:t>
+      </w:r>
+    </w:p>
+    <w:p>
+      <w:pPr>
+        <w:pStyle w:val="BodyText"/>
+      </w:pPr>
+      <w:r>
+        <w:t xml:space="preserve">This pattern held regardless of the participants’ original stance on AI regulation. Among 75% of participants who supported AI regulation (</w:t>
+      </w:r>
+      <m:oMath>
+        <m:sSub>
+          <m:e>
+            <m:r>
+              <m:t>M</m:t>
+            </m:r>
+          </m:e>
+          <m:sub>
+            <m:r>
+              <m:rPr>
+                <m:nor/>
+                <m:sty m:val="p"/>
+              </m:rPr>
+              <m:t>beliefPre</m:t>
+            </m:r>
+          </m:sub>
+        </m:sSub>
+      </m:oMath>
+      <w:r>
+        <w:t xml:space="preserve"> </w:t>
+      </w:r>
+      <w:r>
+        <w:t xml:space="preserve">= 38.43, SD = 27.1), 30% chose to watch the anti-regulation video when it was not labeled as AI-generated, compared to 25% when it was labeled. Similarly, among the 25% who opposed AI regulation (</w:t>
+      </w:r>
+      <m:oMath>
+        <m:sSub>
+          <m:e>
+            <m:r>
+              <m:t>M</m:t>
+            </m:r>
+          </m:e>
+          <m:sub>
+            <m:r>
+              <m:rPr>
+                <m:nor/>
+                <m:sty m:val="p"/>
+              </m:rPr>
+              <m:t>beliefPre</m:t>
+            </m:r>
+          </m:sub>
+        </m:sSub>
+      </m:oMath>
+      <w:r>
+        <w:t xml:space="preserve"> </w:t>
+      </w:r>
+      <w:r>
+        <w:t xml:space="preserve">= -21.28, SD = 23.36), 59% selected the pro-regulation video when it was unlabeled, versus 50% when it was labeled (see</w:t>
+      </w:r>
+      <w:r>
+        <w:t xml:space="preserve"> </w:t>
+      </w:r>
+      <w:hyperlink w:anchor="fig-study2VideoChoice">
+        <w:r>
+          <w:rPr>
+            <w:rStyle w:val="Hyperlink"/>
+          </w:rPr>
+          <w:t xml:space="preserve">Figure 1</w:t>
+        </w:r>
+      </w:hyperlink>
+      <w:r>
+        <w:t xml:space="preserve">).</w:t>
+      </w:r>
+    </w:p>
+    <w:p>
+      <w:pPr>
+        <w:pStyle w:val="BodyText"/>
+      </w:pPr>
+      <w:r>
+        <w:t xml:space="preserve">Next, we compare the change in beliefs after watching the video across conditions. Specifically, we examine the extent to which participants’ opinions on AI regulation shift in the opposite direction of their initial stance (that is, becoming less supportive among those who initially supported regulation, and less opposed among those who initially opposed it). We compare the belief reported after watching with their initial beliefs, and define changes that move toward the opposite direction as positive changes. We find that the change in opinions is significantly different between the two conditions, with participants seeing the AI labels showing less change compared to those who were not informed how the video opposing their belief was created,</w:t>
+      </w:r>
+      <w:r>
+        <w:t xml:space="preserve"> </w:t>
+      </w:r>
+      <m:oMath>
+        <m:r>
+          <m:t>t</m:t>
+        </m:r>
+        <m:d>
+          <m:dPr>
+            <m:begChr m:val="("/>
+            <m:endChr m:val=")"/>
+            <m:sepChr m:val=""/>
+            <m:grow/>
+          </m:dPr>
+          <m:e>
+            <m:r>
+              <m:t>1543</m:t>
+            </m:r>
+          </m:e>
+        </m:d>
+        <m:r>
+          <m:rPr>
+            <m:sty m:val="p"/>
+          </m:rPr>
+          <m:t>=</m:t>
+        </m:r>
+        <m:r>
+          <m:rPr>
+            <m:sty m:val="p"/>
+          </m:rPr>
+          <m:t>−</m:t>
+        </m:r>
+        <m:r>
+          <m:t>3.04</m:t>
+        </m:r>
+      </m:oMath>
+      <w:r>
+        <w:t xml:space="preserve">,</w:t>
+      </w:r>
+      <w:r>
+        <w:t xml:space="preserve"> </w:t>
+      </w:r>
+      <m:oMath>
+        <m:r>
+          <m:t>p</m:t>
+        </m:r>
+        <m:r>
+          <m:rPr>
+            <m:sty m:val="p"/>
+          </m:rPr>
+          <m:t>=</m:t>
+        </m:r>
+        <m:r>
+          <m:t>.002</m:t>
+        </m:r>
+      </m:oMath>
+      <w:r>
+        <w:t xml:space="preserve">. This difference may be driven by the fact that participants avoid content that is created using AI technology, and thus are less likely to watch the deepfake video that contradicts their beliefs, and therefore less likely to change their opinions.</w:t>
+      </w:r>
+    </w:p>
+    <w:p>
+      <w:pPr>
+        <w:pStyle w:val="BodyText"/>
+      </w:pPr>
+      <w:r>
+        <w:t xml:space="preserve">We then focus on the subset of participants who watched deepfake videos, with or without labels, and examine whether they were influenced by the content. Regardless of their initial stances, among those who chose to watch the video created by AI (that is, the video that goes against their opinions), including an AI label does not prevent participants from being influenced, as there is no significant difference in their change in opinions between conditions,</w:t>
+      </w:r>
+      <w:r>
+        <w:t xml:space="preserve"> </w:t>
+      </w:r>
+      <m:oMath>
+        <m:r>
+          <m:t>t</m:t>
+        </m:r>
+        <m:d>
+          <m:dPr>
+            <m:begChr m:val="("/>
+            <m:endChr m:val=")"/>
+            <m:sepChr m:val=""/>
+            <m:grow/>
+          </m:dPr>
+          <m:e>
+            <m:r>
+              <m:t>533</m:t>
+            </m:r>
+          </m:e>
+        </m:d>
+        <m:r>
+          <m:rPr>
+            <m:sty m:val="p"/>
+          </m:rPr>
+          <m:t>=</m:t>
+        </m:r>
+        <m:r>
+          <m:rPr>
+            <m:sty m:val="p"/>
+          </m:rPr>
+          <m:t>−</m:t>
+        </m:r>
+        <m:r>
+          <m:t>1.65</m:t>
+        </m:r>
+      </m:oMath>
+      <w:r>
+        <w:t xml:space="preserve">,</w:t>
+      </w:r>
+      <w:r>
+        <w:t xml:space="preserve"> </w:t>
+      </w:r>
+      <m:oMath>
+        <m:r>
+          <m:t>p</m:t>
+        </m:r>
+        <m:r>
+          <m:rPr>
+            <m:sty m:val="p"/>
+          </m:rPr>
+          <m:t>=</m:t>
+        </m:r>
+        <m:r>
+          <m:t>.100</m:t>
+        </m:r>
+      </m:oMath>
+      <w:r>
+        <w:t xml:space="preserve">. This replicates our findings in Study 1, suggesting that labeling a video as AI-generated does not eliminate its persuasive effect.</w:t>
+      </w:r>
+    </w:p>
+    <w:bookmarkEnd w:id="30"/>
+    <w:bookmarkStart w:id="32" w:name="discussion-1"/>
+    <w:p>
+      <w:pPr>
+        <w:pStyle w:val="Heading2"/>
+      </w:pPr>
+      <w:r>
+        <w:t xml:space="preserve">Discussion</w:t>
+      </w:r>
+    </w:p>
+    <w:p>
+      <w:pPr>
+        <w:pStyle w:val="FirstParagraph"/>
+      </w:pPr>
+      <w:r>
+        <w:t xml:space="preserve">When participants are given a choice, they are less likely to watch a video that argues against their beliefs if it is labeled as AI-generated versus not knowing how it is created. This findings suggest that labeling a deepfake as such reduces</w:t>
+      </w:r>
+      <w:r>
+        <w:t xml:space="preserve"> </w:t>
+      </w:r>
+      <w:r>
+        <w:t xml:space="preserve">people’s willingness to voluntarily exposure, making its content less appealing. However, as shown in Study 1, AI label does not prevent people from being influenced by the content when they are exposed to it. AI label may help reducing the influence of content created by AI in reducing its exposure, but not its influence once people choose to watch it</w:t>
+      </w:r>
+      <w:r>
+        <w:rPr>
+          <w:rStyle w:val="FootnoteReference"/>
+        </w:rPr>
+        <w:footnoteReference w:id="31"/>
+      </w:r>
+      <w:r>
+        <w:t xml:space="preserve">.</w:t>
+      </w:r>
+    </w:p>
+    <w:bookmarkEnd w:id="32"/>
+    <w:bookmarkEnd w:id="33"/>
+    <w:bookmarkStart w:id="36" w:name="appendix"/>
+    <w:p>
+      <w:pPr>
+        <w:pStyle w:val="Heading1"/>
+      </w:pPr>
+      <w:r>
+        <w:t xml:space="preserve">Appendix</w:t>
+      </w:r>
+    </w:p>
+    <w:bookmarkStart w:id="34" w:name="methods-2"/>
+    <w:p>
+      <w:pPr>
+        <w:pStyle w:val="Heading2"/>
+      </w:pPr>
+      <w:r>
+        <w:t xml:space="preserve">Methods</w:t>
+      </w:r>
+    </w:p>
+    <w:p>
+      <w:pPr>
+        <w:pStyle w:val="FirstParagraph"/>
+      </w:pPr>
+      <w:r>
+        <w:t xml:space="preserve">We used the real recorded video arguing for AI regulation and two versions of deepfake video aruging against regulation (with and without label) created in Study 1. We recuited 999 participants (</w:t>
+      </w:r>
+      <m:oMath>
+        <m:sSub>
+          <m:e>
+            <m:r>
+              <m:t>M</m:t>
+            </m:r>
+          </m:e>
+          <m:sub>
+            <m:r>
+              <m:rPr>
+                <m:nor/>
+                <m:sty m:val="p"/>
+              </m:rPr>
+              <m:t>Age</m:t>
+            </m:r>
+          </m:sub>
+        </m:sSub>
+      </m:oMath>
+      <w:r>
+        <w:t xml:space="preserve"> </w:t>
+      </w:r>
+      <w:r>
+        <w:t xml:space="preserve">= 47.45 years; 48.1% Male) from Prolific and asked whether they would like to watch a video in which a professor argues for AI regulation or one in which the professor argues against it. Half of the participants were assigned to the</w:t>
+      </w:r>
+      <w:r>
+        <w:t xml:space="preserve"> </w:t>
+      </w:r>
+      <w:r>
+        <w:t xml:space="preserve">“No Label”</w:t>
+      </w:r>
+      <w:r>
+        <w:t xml:space="preserve"> </w:t>
+      </w:r>
+      <w:r>
+        <w:t xml:space="preserve">condition, where they made their choice based solely on the video’s content, without knowing how it was created. The other half were in the</w:t>
+      </w:r>
+      <w:r>
+        <w:t xml:space="preserve"> </w:t>
+      </w:r>
+      <w:r>
+        <w:t xml:space="preserve">“Label”</w:t>
+      </w:r>
+      <w:r>
+        <w:t xml:space="preserve"> </w:t>
+      </w:r>
+      <w:r>
+        <w:t xml:space="preserve">condition, where they were informed that the video opposing regulation was AI-generated before making their choice. Before watching their selected video, participants were told they could earn $0.10 for each correct answer on three bonus questions about the video’s content, encouraging them to watch carefully. After viewing the video, they reported their opinions on AI regulation using the same six-item scale from Study 1, now measured on a 7-point scale ranging from strongly disagree to strongly agree. Finally, they answered the three bonus questions, and the survey concluded with basic demographic questions.</w:t>
+      </w:r>
+    </w:p>
+    <w:bookmarkEnd w:id="34"/>
+    <w:bookmarkStart w:id="35" w:name="results-2"/>
+    <w:p>
+      <w:pPr>
+        <w:pStyle w:val="Heading2"/>
+      </w:pPr>
+      <w:r>
+        <w:t xml:space="preserve">Results</w:t>
+      </w:r>
+    </w:p>
+    <w:p>
+      <w:pPr>
+        <w:pStyle w:val="FirstParagraph"/>
+      </w:pPr>
+      <w:r>
+        <w:t xml:space="preserve">We first examine whether labeling a deepfake as AI-generated increases its appeal. When participants were unaware that the video was AI-generated, 34% chose to watch the video opposing regulation. However, when informed that the video was created using artificial intelligence, this number increased to 43%. This suggests that AI labeling makes the video more appealing, increasing its likelihood of being selected,</w:t>
+      </w:r>
+      <w:r>
+        <w:t xml:space="preserve"> </w:t>
+      </w:r>
+      <m:oMath>
+        <m:sSup>
+          <m:e>
+            <m:r>
+              <m:t>χ</m:t>
+            </m:r>
+          </m:e>
+          <m:sup>
+            <m:r>
+              <m:t>2</m:t>
+            </m:r>
+          </m:sup>
+        </m:sSup>
+      </m:oMath>
+      <w:r>
         <w:t xml:space="preserve">(1, n = 999) = 6.96, p = 0.008.</w:t>
       </w:r>
     </w:p>
@@ -1101,8 +1507,8 @@
         <w:t xml:space="preserve">condition, who correctly identified it as AI-generated. This might suggest that when participants mistakenly believed the video was real, they were more influenced by its content.</w:t>
       </w:r>
     </w:p>
-    <w:bookmarkEnd w:id="26"/>
-    <w:bookmarkEnd w:id="27"/>
+    <w:bookmarkEnd w:id="35"/>
+    <w:bookmarkEnd w:id="36"/>
     <w:sectPr/>
   </w:body>
 </w:document>
@@ -1125,6 +1531,25 @@
     <w:p>
       <w:r>
         <w:separator/>
+      </w:r>
+    </w:p>
+  </w:footnote>
+  <w:footnote w:id="31">
+    <w:p>
+      <w:pPr>
+        <w:pStyle w:val="FootnoteText"/>
+      </w:pPr>
+      <w:r>
+        <w:rPr>
+          <w:rStyle w:val="FootnoteReference"/>
+        </w:rPr>
+        <w:footnoteRef/>
+      </w:r>
+      <w:r>
+        <w:t xml:space="preserve"> </w:t>
+      </w:r>
+      <w:r>
+        <w:t xml:space="preserve">We conducted a similar study in 2024, where participants were also given the chance of choosing which video to watch. It was a year before we ran Study 2 and at the time deepfake videos were not as common as they are now. Please refer to Appendix for the details of the study.</w:t>
       </w:r>
     </w:p>
   </w:footnote>

</xml_diff>